<commit_message>
Edited use case description for functionality 3
</commit_message>
<xml_diff>
--- a/UseCaseDescriptions/UseCaseDescriptionClicksEditSyllabi.docx
+++ b/UseCaseDescriptions/UseCaseDescriptionClicksEditSyllabi.docx
@@ -126,8 +126,6 @@
               </w:rPr>
               <w:t>Administrator</w:t>
             </w:r>
-            <w:bookmarkStart w:id="0" w:name="_GoBack"/>
-            <w:bookmarkEnd w:id="0"/>
           </w:p>
         </w:tc>
       </w:tr>
@@ -614,6 +612,45 @@
               </w:rPr>
               <w:t>a syllabus’ information has not been edited.</w:t>
             </w:r>
+          </w:p>
+          <w:p>
+            <w:pPr>
+              <w:rPr>
+                <w:rFonts w:ascii="Century Gothic" w:hAnsi="Century Gothic"/>
+                <w:bCs/>
+              </w:rPr>
+            </w:pPr>
+          </w:p>
+          <w:p>
+            <w:pPr>
+              <w:rPr>
+                <w:rFonts w:ascii="Century Gothic" w:hAnsi="Century Gothic"/>
+                <w:bCs/>
+              </w:rPr>
+            </w:pPr>
+            <w:r>
+              <w:rPr>
+                <w:rFonts w:ascii="Century Gothic" w:hAnsi="Century Gothic"/>
+                <w:b/>
+              </w:rPr>
+              <w:t xml:space="preserve">Alternative 2: </w:t>
+            </w:r>
+            <w:r>
+              <w:rPr>
+                <w:rFonts w:ascii="Century Gothic" w:hAnsi="Century Gothic"/>
+                <w:bCs/>
+              </w:rPr>
+              <w:t xml:space="preserve">a </w:t>
+            </w:r>
+            <w:r>
+              <w:rPr>
+                <w:rFonts w:ascii="Century Gothic" w:hAnsi="Century Gothic"/>
+                <w:bCs/>
+              </w:rPr>
+              <w:t>syllabus’ information has not been edited.</w:t>
+            </w:r>
+            <w:bookmarkStart w:id="0" w:name="_GoBack"/>
+            <w:bookmarkEnd w:id="0"/>
           </w:p>
         </w:tc>
       </w:tr>

</xml_diff>